<commit_message>
Adding debugging task to repo
</commit_message>
<xml_diff>
--- a/VersionControlTask3.docx
+++ b/VersionControlTask3.docx
@@ -10,30 +10,14 @@
           <w:numId w:val="1"/>
         </w:numPr>
       </w:pPr>
-      <w:r>
-        <w:fldChar w:fldCharType="begin"/>
-      </w:r>
-      <w:r>
-        <w:instrText xml:space="preserve"> HYPERLINK "</w:instrText>
-      </w:r>
-      <w:r>
-        <w:instrText>https://github.com/DanielBainbridge/AIEProg_Asses4</w:instrText>
-      </w:r>
-      <w:r>
-        <w:instrText xml:space="preserve">" </w:instrText>
-      </w:r>
-      <w:r>
-        <w:fldChar w:fldCharType="separate"/>
-      </w:r>
-      <w:r>
-        <w:rPr>
-          <w:rStyle w:val="Hyperlink"/>
-        </w:rPr>
-        <w:t>https://github.com/DanielBainbridge/AIEProg_Asses4</w:t>
-      </w:r>
-      <w:r>
-        <w:fldChar w:fldCharType="end"/>
-      </w:r>
+      <w:hyperlink r:id="rId5" w:history="1">
+        <w:r>
+          <w:rPr>
+            <w:rStyle w:val="Hyperlink"/>
+          </w:rPr>
+          <w:t>https://github.com/DanielBainbridge/AIEProg_Asses4</w:t>
+        </w:r>
+      </w:hyperlink>
     </w:p>
     <w:p>
       <w:pPr>
@@ -342,11 +326,9 @@
       <w:r>
         <w:t xml:space="preserve"> to amend that, there are also no </w:t>
       </w:r>
-      <w:proofErr w:type="gramStart"/>
-      <w:r>
-        <w:t>built in</w:t>
-      </w:r>
-      <w:proofErr w:type="gramEnd"/>
+      <w:r>
+        <w:t>built-in</w:t>
+      </w:r>
       <w:r>
         <w:t xml:space="preserve"> access controls for files specific files/folders inside of a repository, though this can also be fixed as </w:t>
       </w:r>
@@ -373,7 +355,7 @@
           <w:rFonts w:cstheme="minorHAnsi"/>
         </w:rPr>
       </w:pPr>
-      <w:hyperlink r:id="rId5" w:history="1">
+      <w:hyperlink r:id="rId6" w:history="1">
         <w:r>
           <w:rPr>
             <w:rStyle w:val="Hyperlink"/>
@@ -390,7 +372,7 @@
           <w:rFonts w:cstheme="minorHAnsi"/>
         </w:rPr>
       </w:pPr>
-      <w:hyperlink r:id="rId6" w:history="1">
+      <w:hyperlink r:id="rId7" w:history="1">
         <w:r>
           <w:rPr>
             <w:rStyle w:val="Hyperlink"/>

</xml_diff>

<commit_message>
finish version control task
</commit_message>
<xml_diff>
--- a/VersionControlTask3.docx
+++ b/VersionControlTask3.docx
@@ -27,9 +27,14 @@
           <w:numId w:val="1"/>
         </w:numPr>
       </w:pPr>
-      <w:r>
-        <w:t>Link to merge commit</w:t>
-      </w:r>
+      <w:hyperlink r:id="rId6" w:history="1">
+        <w:r>
+          <w:rPr>
+            <w:rStyle w:val="Hyperlink"/>
+          </w:rPr>
+          <w:t>Merge Link</w:t>
+        </w:r>
+      </w:hyperlink>
     </w:p>
     <w:p>
       <w:pPr>
@@ -39,9 +44,14 @@
           <w:numId w:val="1"/>
         </w:numPr>
       </w:pPr>
-      <w:r>
-        <w:t>Link to pull request</w:t>
-      </w:r>
+      <w:hyperlink r:id="rId7" w:history="1">
+        <w:r>
+          <w:rPr>
+            <w:rStyle w:val="Hyperlink"/>
+          </w:rPr>
+          <w:t>Pull Link</w:t>
+        </w:r>
+      </w:hyperlink>
     </w:p>
     <w:p>
       <w:pPr>
@@ -355,7 +365,7 @@
           <w:rFonts w:cstheme="minorHAnsi"/>
         </w:rPr>
       </w:pPr>
-      <w:hyperlink r:id="rId6" w:history="1">
+      <w:hyperlink r:id="rId8" w:history="1">
         <w:r>
           <w:rPr>
             <w:rStyle w:val="Hyperlink"/>
@@ -372,7 +382,7 @@
           <w:rFonts w:cstheme="minorHAnsi"/>
         </w:rPr>
       </w:pPr>
-      <w:hyperlink r:id="rId7" w:history="1">
+      <w:hyperlink r:id="rId9" w:history="1">
         <w:r>
           <w:rPr>
             <w:rStyle w:val="Hyperlink"/>

</xml_diff>